<commit_message>
Desarrollo de vista para login
</commit_message>
<xml_diff>
--- a/Otros/2 Acta de constitución (Asistencia).docx
+++ b/Otros/2 Acta de constitución (Asistencia).docx
@@ -417,24 +417,14 @@
             <w:tcW w:w="7766" w:type="dxa"/>
           </w:tcPr>
           <w:p>
-            <w:r>
-              <w:fldChar w:fldCharType="begin"/>
-            </w:r>
-            <w:r>
-              <w:instrText>SUBJECT  \* MERGEFORMAT</w:instrText>
-            </w:r>
-            <w:r>
-              <w:fldChar w:fldCharType="separate"/>
-            </w:r>
-            <w:r>
-              <w:t>Asistencia</w:t>
-            </w:r>
-            <w:r>
-              <w:t>-IST17J</w:t>
-            </w:r>
-            <w:r>
-              <w:fldChar w:fldCharType="end"/>
-            </w:r>
+            <w:fldSimple w:instr="SUBJECT  \* MERGEFORMAT">
+              <w:r>
+                <w:t>Asistencia</w:t>
+              </w:r>
+              <w:r>
+                <w:t>-IST17J</w:t>
+              </w:r>
+            </w:fldSimple>
           </w:p>
         </w:tc>
       </w:tr>
@@ -948,30 +938,17 @@
                 <w:tab w:val="left" w:pos="1935"/>
               </w:tabs>
             </w:pPr>
-            <w:r>
-              <w:fldChar w:fldCharType="begin"/>
-            </w:r>
-            <w:r>
-              <w:instrText>AUTHOR  \* MERGEFORMAT</w:instrText>
-            </w:r>
-            <w:r>
-              <w:fldChar w:fldCharType="separate"/>
-            </w:r>
-            <w:r>
-              <w:t>Alejandro Javier Muñoz P</w:t>
-            </w:r>
-            <w:r>
-              <w:rPr>
-                <w:noProof/>
-              </w:rPr>
-              <w:t>.</w:t>
-            </w:r>
-            <w:r>
-              <w:rPr>
-                <w:noProof/>
-              </w:rPr>
-              <w:fldChar w:fldCharType="end"/>
-            </w:r>
+            <w:fldSimple w:instr="AUTHOR  \* MERGEFORMAT">
+              <w:r>
+                <w:t>Alejandro Javier Muñoz P</w:t>
+              </w:r>
+              <w:r>
+                <w:rPr>
+                  <w:noProof/>
+                </w:rPr>
+                <w:t>.</w:t>
+              </w:r>
+            </w:fldSimple>
           </w:p>
           <w:p>
             <w:pPr>
@@ -3191,8 +3168,6 @@
       <w:r>
         <w:t xml:space="preserve"> de calidad a los usuarios</w:t>
       </w:r>
-      <w:bookmarkStart w:id="13" w:name="_GoBack"/>
-      <w:bookmarkEnd w:id="13"/>
       <w:r>
         <w:t>.</w:t>
       </w:r>
@@ -3223,11 +3198,11 @@
           <w:numId w:val="0"/>
         </w:numPr>
       </w:pPr>
-      <w:bookmarkStart w:id="14" w:name="_Toc141602878"/>
+      <w:bookmarkStart w:id="13" w:name="_Toc141602878"/>
       <w:r>
         <w:t>Oportunidades</w:t>
       </w:r>
-      <w:bookmarkEnd w:id="14"/>
+      <w:bookmarkEnd w:id="13"/>
     </w:p>
     <w:p>
       <w:pPr>
@@ -3266,11 +3241,11 @@
       <w:pPr>
         <w:pStyle w:val="Ttulo2"/>
       </w:pPr>
-      <w:bookmarkStart w:id="15" w:name="_Toc141602879"/>
+      <w:bookmarkStart w:id="14" w:name="_Toc141602879"/>
       <w:r>
         <w:t>Desarrollo</w:t>
       </w:r>
-      <w:bookmarkEnd w:id="15"/>
+      <w:bookmarkEnd w:id="14"/>
     </w:p>
     <w:p>
       <w:pPr>
@@ -3770,28 +3745,19 @@
         </w:numPr>
       </w:pPr>
       <w:r>
-        <w:lastRenderedPageBreak/>
-        <w:t>Desarrollo de Registro de Usuarios.</w:t>
-      </w:r>
-    </w:p>
-    <w:p>
-      <w:pPr>
-        <w:pStyle w:val="NormalInd"/>
-        <w:ind w:left="1931"/>
-      </w:pPr>
-      <w:r>
         <w:rPr>
           <w:noProof/>
           <w:lang w:eastAsia="es-EC"/>
         </w:rPr>
+        <w:lastRenderedPageBreak/>
         <w:drawing>
-          <wp:anchor distT="0" distB="0" distL="114300" distR="114300" simplePos="0" relativeHeight="251662336" behindDoc="0" locked="0" layoutInCell="1" allowOverlap="1" wp14:anchorId="6FA757DF" wp14:editId="79F9F8D0">
+          <wp:anchor distT="0" distB="0" distL="114300" distR="114300" simplePos="0" relativeHeight="251662336" behindDoc="0" locked="0" layoutInCell="1" allowOverlap="1" wp14:anchorId="6FA757DF" wp14:editId="2F764EC7">
             <wp:simplePos x="0" y="0"/>
-            <wp:positionH relativeFrom="column">
-              <wp:posOffset>-5031</wp:posOffset>
+            <wp:positionH relativeFrom="margin">
+              <wp:align>right</wp:align>
             </wp:positionH>
             <wp:positionV relativeFrom="paragraph">
-              <wp:posOffset>161925</wp:posOffset>
+              <wp:posOffset>238125</wp:posOffset>
             </wp:positionV>
             <wp:extent cx="6095365" cy="2933394"/>
             <wp:effectExtent l="0" t="0" r="635" b="635"/>
@@ -3847,14 +3813,519 @@
           </wp:anchor>
         </w:drawing>
       </w:r>
+      <w:r>
+        <w:t>Desarrollo de Registro de Usuarios.</w:t>
+      </w:r>
+    </w:p>
+    <w:p>
+      <w:pPr>
+        <w:pStyle w:val="NormalInd"/>
+        <w:ind w:left="1931"/>
+      </w:pPr>
+    </w:p>
+    <w:p>
+      <w:pPr>
+        <w:pStyle w:val="NormalInd"/>
+        <w:ind w:left="1931"/>
+      </w:pPr>
+    </w:p>
+    <w:p>
+      <w:pPr>
+        <w:pStyle w:val="NormalInd"/>
+        <w:numPr>
+          <w:ilvl w:val="0"/>
+          <w:numId w:val="5"/>
+        </w:numPr>
+      </w:pPr>
+      <w:r>
+        <w:t>Desarrollo de CRUD para Aplicación Móvil d</w:t>
+      </w:r>
+      <w:bookmarkStart w:id="15" w:name="_GoBack"/>
+      <w:bookmarkEnd w:id="15"/>
+      <w:r>
+        <w:t>el proyecto de Aula.</w:t>
+      </w:r>
+    </w:p>
+    <w:p>
+      <w:pPr>
+        <w:pStyle w:val="NormalInd"/>
+        <w:numPr>
+          <w:ilvl w:val="0"/>
+          <w:numId w:val="6"/>
+        </w:numPr>
+      </w:pPr>
+      <w:r>
+        <w:t>Registro de Usuarios</w:t>
+      </w:r>
+    </w:p>
+    <w:p>
+      <w:pPr>
+        <w:pStyle w:val="NormalInd"/>
+        <w:numPr>
+          <w:ilvl w:val="0"/>
+          <w:numId w:val="6"/>
+        </w:numPr>
+      </w:pPr>
+      <w:r>
+        <w:t>Validación del ingreso de información:</w:t>
+      </w:r>
+    </w:p>
+    <w:p>
+      <w:pPr>
+        <w:pStyle w:val="NormalInd"/>
+        <w:numPr>
+          <w:ilvl w:val="0"/>
+          <w:numId w:val="6"/>
+        </w:numPr>
+      </w:pPr>
+      <w:r>
+        <w:rPr>
+          <w:noProof/>
+          <w:lang w:eastAsia="es-EC"/>
+        </w:rPr>
+        <w:drawing>
+          <wp:anchor distT="0" distB="0" distL="114300" distR="114300" simplePos="0" relativeHeight="251663360" behindDoc="0" locked="0" layoutInCell="1" allowOverlap="1" wp14:anchorId="32380863" wp14:editId="2AA3DC41">
+            <wp:simplePos x="0" y="0"/>
+            <wp:positionH relativeFrom="page">
+              <wp:align>center</wp:align>
+            </wp:positionH>
+            <wp:positionV relativeFrom="paragraph">
+              <wp:posOffset>213995</wp:posOffset>
+            </wp:positionV>
+            <wp:extent cx="6095365" cy="3428643"/>
+            <wp:effectExtent l="0" t="0" r="635" b="635"/>
+            <wp:wrapTopAndBottom/>
+            <wp:docPr id="2" name="Imagen 2" descr="C:\Users\alejo\OneDrive\Escritorio\3c075078-d9a0-4088-8455-8a5a8798d4ce.jpg"/>
+            <wp:cNvGraphicFramePr>
+              <a:graphicFrameLocks xmlns:a="http://schemas.openxmlformats.org/drawingml/2006/main" noChangeAspect="1"/>
+            </wp:cNvGraphicFramePr>
+            <a:graphic xmlns:a="http://schemas.openxmlformats.org/drawingml/2006/main">
+              <a:graphicData uri="http://schemas.openxmlformats.org/drawingml/2006/picture">
+                <pic:pic xmlns:pic="http://schemas.openxmlformats.org/drawingml/2006/picture">
+                  <pic:nvPicPr>
+                    <pic:cNvPr id="0" name="Picture 1" descr="C:\Users\alejo\OneDrive\Escritorio\3c075078-d9a0-4088-8455-8a5a8798d4ce.jpg"/>
+                    <pic:cNvPicPr>
+                      <a:picLocks noChangeAspect="1" noChangeArrowheads="1"/>
+                    </pic:cNvPicPr>
+                  </pic:nvPicPr>
+                  <pic:blipFill>
+                    <a:blip r:embed="rId19" cstate="print">
+                      <a:extLst>
+                        <a:ext uri="{28A0092B-C50C-407E-A947-70E740481C1C}">
+                          <a14:useLocalDpi xmlns:a14="http://schemas.microsoft.com/office/drawing/2010/main" val="0"/>
+                        </a:ext>
+                      </a:extLst>
+                    </a:blip>
+                    <a:srcRect/>
+                    <a:stretch>
+                      <a:fillRect/>
+                    </a:stretch>
+                  </pic:blipFill>
+                  <pic:spPr bwMode="auto">
+                    <a:xfrm>
+                      <a:off x="0" y="0"/>
+                      <a:ext cx="6095365" cy="3428643"/>
+                    </a:xfrm>
+                    <a:prstGeom prst="rect">
+                      <a:avLst/>
+                    </a:prstGeom>
+                    <a:noFill/>
+                    <a:ln>
+                      <a:noFill/>
+                    </a:ln>
+                  </pic:spPr>
+                </pic:pic>
+              </a:graphicData>
+            </a:graphic>
+            <wp14:sizeRelH relativeFrom="page">
+              <wp14:pctWidth>0</wp14:pctWidth>
+            </wp14:sizeRelH>
+            <wp14:sizeRelV relativeFrom="page">
+              <wp14:pctHeight>0</wp14:pctHeight>
+            </wp14:sizeRelV>
+          </wp:anchor>
+        </w:drawing>
+      </w:r>
+      <w:r>
+        <w:t>Ingreso de Cédula</w:t>
+      </w:r>
+    </w:p>
+    <w:p>
+      <w:pPr>
+        <w:pStyle w:val="NormalInd"/>
+        <w:ind w:left="1931"/>
+      </w:pPr>
+    </w:p>
+    <w:p>
+      <w:pPr>
+        <w:pStyle w:val="NormalInd"/>
+        <w:ind w:left="1931"/>
+      </w:pPr>
+    </w:p>
+    <w:p>
+      <w:pPr>
+        <w:pStyle w:val="NormalInd"/>
+        <w:ind w:left="1931"/>
+      </w:pPr>
+    </w:p>
+    <w:p>
+      <w:pPr>
+        <w:pStyle w:val="NormalInd"/>
+        <w:ind w:left="1931"/>
+      </w:pPr>
+    </w:p>
+    <w:p>
+      <w:pPr>
+        <w:pStyle w:val="NormalInd"/>
+        <w:ind w:left="1931"/>
+      </w:pPr>
+    </w:p>
+    <w:p>
+      <w:pPr>
+        <w:pStyle w:val="NormalInd"/>
+        <w:ind w:left="1931"/>
+      </w:pPr>
+    </w:p>
+    <w:p>
+      <w:pPr>
+        <w:pStyle w:val="NormalInd"/>
+        <w:ind w:left="1931"/>
+      </w:pPr>
+    </w:p>
+    <w:p>
+      <w:pPr>
+        <w:pStyle w:val="NormalInd"/>
+        <w:ind w:left="1931"/>
+      </w:pPr>
+    </w:p>
+    <w:p>
+      <w:pPr>
+        <w:pStyle w:val="NormalInd"/>
+        <w:ind w:left="1931"/>
+      </w:pPr>
+    </w:p>
+    <w:p>
+      <w:pPr>
+        <w:pStyle w:val="NormalInd"/>
+        <w:ind w:left="1931"/>
+      </w:pPr>
+    </w:p>
+    <w:p>
+      <w:pPr>
+        <w:pStyle w:val="NormalInd"/>
+        <w:numPr>
+          <w:ilvl w:val="0"/>
+          <w:numId w:val="6"/>
+        </w:numPr>
+      </w:pPr>
+      <w:r>
+        <w:t xml:space="preserve">Ingreso de Cedula </w:t>
+      </w:r>
+    </w:p>
+    <w:p>
+      <w:pPr>
+        <w:pStyle w:val="NormalInd"/>
+      </w:pPr>
+    </w:p>
+    <w:p>
+      <w:pPr>
+        <w:pStyle w:val="NormalInd"/>
+        <w:ind w:left="1931"/>
+      </w:pPr>
+      <w:r>
+        <w:rPr>
+          <w:noProof/>
+          <w:lang w:eastAsia="es-EC"/>
+        </w:rPr>
+        <w:drawing>
+          <wp:anchor distT="0" distB="0" distL="114300" distR="114300" simplePos="0" relativeHeight="251664384" behindDoc="0" locked="0" layoutInCell="1" allowOverlap="1" wp14:anchorId="46C9CC59" wp14:editId="1B3520CD">
+            <wp:simplePos x="0" y="0"/>
+            <wp:positionH relativeFrom="margin">
+              <wp:posOffset>-67310</wp:posOffset>
+            </wp:positionH>
+            <wp:positionV relativeFrom="paragraph">
+              <wp:posOffset>155575</wp:posOffset>
+            </wp:positionV>
+            <wp:extent cx="6095365" cy="3428643"/>
+            <wp:effectExtent l="0" t="0" r="635" b="635"/>
+            <wp:wrapTopAndBottom/>
+            <wp:docPr id="6" name="Imagen 6" descr="C:\Users\alejo\OneDrive\Escritorio\a532251a-5155-4a5c-8347-14941634535e.jpg"/>
+            <wp:cNvGraphicFramePr>
+              <a:graphicFrameLocks xmlns:a="http://schemas.openxmlformats.org/drawingml/2006/main" noChangeAspect="1"/>
+            </wp:cNvGraphicFramePr>
+            <a:graphic xmlns:a="http://schemas.openxmlformats.org/drawingml/2006/main">
+              <a:graphicData uri="http://schemas.openxmlformats.org/drawingml/2006/picture">
+                <pic:pic xmlns:pic="http://schemas.openxmlformats.org/drawingml/2006/picture">
+                  <pic:nvPicPr>
+                    <pic:cNvPr id="0" name="Picture 3" descr="C:\Users\alejo\OneDrive\Escritorio\a532251a-5155-4a5c-8347-14941634535e.jpg"/>
+                    <pic:cNvPicPr>
+                      <a:picLocks noChangeAspect="1" noChangeArrowheads="1"/>
+                    </pic:cNvPicPr>
+                  </pic:nvPicPr>
+                  <pic:blipFill>
+                    <a:blip r:embed="rId20" cstate="print">
+                      <a:extLst>
+                        <a:ext uri="{28A0092B-C50C-407E-A947-70E740481C1C}">
+                          <a14:useLocalDpi xmlns:a14="http://schemas.microsoft.com/office/drawing/2010/main" val="0"/>
+                        </a:ext>
+                      </a:extLst>
+                    </a:blip>
+                    <a:srcRect/>
+                    <a:stretch>
+                      <a:fillRect/>
+                    </a:stretch>
+                  </pic:blipFill>
+                  <pic:spPr bwMode="auto">
+                    <a:xfrm>
+                      <a:off x="0" y="0"/>
+                      <a:ext cx="6095365" cy="3428643"/>
+                    </a:xfrm>
+                    <a:prstGeom prst="rect">
+                      <a:avLst/>
+                    </a:prstGeom>
+                    <a:noFill/>
+                    <a:ln>
+                      <a:noFill/>
+                    </a:ln>
+                  </pic:spPr>
+                </pic:pic>
+              </a:graphicData>
+            </a:graphic>
+            <wp14:sizeRelH relativeFrom="page">
+              <wp14:pctWidth>0</wp14:pctWidth>
+            </wp14:sizeRelH>
+            <wp14:sizeRelV relativeFrom="page">
+              <wp14:pctHeight>0</wp14:pctHeight>
+            </wp14:sizeRelV>
+          </wp:anchor>
+        </w:drawing>
+      </w:r>
+    </w:p>
+    <w:p>
+      <w:pPr>
+        <w:pStyle w:val="NormalInd"/>
+        <w:numPr>
+          <w:ilvl w:val="0"/>
+          <w:numId w:val="6"/>
+        </w:numPr>
+      </w:pPr>
+      <w:r>
+        <w:t>Ingreso de Nombre</w:t>
+      </w:r>
+    </w:p>
+    <w:p>
+      <w:pPr>
+        <w:pStyle w:val="NormalInd"/>
+        <w:ind w:left="1931"/>
+      </w:pPr>
+      <w:r>
+        <w:rPr>
+          <w:noProof/>
+          <w:lang w:eastAsia="es-EC"/>
+        </w:rPr>
+        <w:drawing>
+          <wp:anchor distT="0" distB="0" distL="114300" distR="114300" simplePos="0" relativeHeight="251665408" behindDoc="0" locked="0" layoutInCell="1" allowOverlap="1" wp14:anchorId="1607474D" wp14:editId="01693102">
+            <wp:simplePos x="0" y="0"/>
+            <wp:positionH relativeFrom="page">
+              <wp:align>center</wp:align>
+            </wp:positionH>
+            <wp:positionV relativeFrom="paragraph">
+              <wp:posOffset>151765</wp:posOffset>
+            </wp:positionV>
+            <wp:extent cx="6095365" cy="3428643"/>
+            <wp:effectExtent l="0" t="0" r="635" b="635"/>
+            <wp:wrapTopAndBottom/>
+            <wp:docPr id="8" name="Imagen 8" descr="C:\Users\alejo\OneDrive\Escritorio\679e14f8-82da-461e-bb4f-2d7c1d96acf9.jpg"/>
+            <wp:cNvGraphicFramePr>
+              <a:graphicFrameLocks xmlns:a="http://schemas.openxmlformats.org/drawingml/2006/main" noChangeAspect="1"/>
+            </wp:cNvGraphicFramePr>
+            <a:graphic xmlns:a="http://schemas.openxmlformats.org/drawingml/2006/main">
+              <a:graphicData uri="http://schemas.openxmlformats.org/drawingml/2006/picture">
+                <pic:pic xmlns:pic="http://schemas.openxmlformats.org/drawingml/2006/picture">
+                  <pic:nvPicPr>
+                    <pic:cNvPr id="0" name="Picture 4" descr="C:\Users\alejo\OneDrive\Escritorio\679e14f8-82da-461e-bb4f-2d7c1d96acf9.jpg"/>
+                    <pic:cNvPicPr>
+                      <a:picLocks noChangeAspect="1" noChangeArrowheads="1"/>
+                    </pic:cNvPicPr>
+                  </pic:nvPicPr>
+                  <pic:blipFill>
+                    <a:blip r:embed="rId21" cstate="print">
+                      <a:extLst>
+                        <a:ext uri="{28A0092B-C50C-407E-A947-70E740481C1C}">
+                          <a14:useLocalDpi xmlns:a14="http://schemas.microsoft.com/office/drawing/2010/main" val="0"/>
+                        </a:ext>
+                      </a:extLst>
+                    </a:blip>
+                    <a:srcRect/>
+                    <a:stretch>
+                      <a:fillRect/>
+                    </a:stretch>
+                  </pic:blipFill>
+                  <pic:spPr bwMode="auto">
+                    <a:xfrm>
+                      <a:off x="0" y="0"/>
+                      <a:ext cx="6095365" cy="3428643"/>
+                    </a:xfrm>
+                    <a:prstGeom prst="rect">
+                      <a:avLst/>
+                    </a:prstGeom>
+                    <a:noFill/>
+                    <a:ln>
+                      <a:noFill/>
+                    </a:ln>
+                  </pic:spPr>
+                </pic:pic>
+              </a:graphicData>
+            </a:graphic>
+            <wp14:sizeRelH relativeFrom="page">
+              <wp14:pctWidth>0</wp14:pctWidth>
+            </wp14:sizeRelH>
+            <wp14:sizeRelV relativeFrom="page">
+              <wp14:pctHeight>0</wp14:pctHeight>
+            </wp14:sizeRelV>
+          </wp:anchor>
+        </w:drawing>
+      </w:r>
+    </w:p>
+    <w:p>
+      <w:pPr>
+        <w:pStyle w:val="NormalInd"/>
+      </w:pPr>
+    </w:p>
+    <w:p>
+      <w:pPr>
+        <w:pStyle w:val="NormalInd"/>
+        <w:ind w:left="1931"/>
+      </w:pPr>
+    </w:p>
+    <w:p>
+      <w:pPr>
+        <w:pStyle w:val="NormalInd"/>
+        <w:ind w:left="1931"/>
+      </w:pPr>
+    </w:p>
+    <w:p>
+      <w:pPr>
+        <w:pStyle w:val="NormalInd"/>
+        <w:ind w:left="1931"/>
+      </w:pPr>
+    </w:p>
+    <w:p>
+      <w:pPr>
+        <w:pStyle w:val="NormalInd"/>
+        <w:ind w:left="1931"/>
+      </w:pPr>
+    </w:p>
+    <w:p>
+      <w:pPr>
+        <w:pStyle w:val="NormalInd"/>
+        <w:ind w:left="1931"/>
+      </w:pPr>
+    </w:p>
+    <w:p>
+      <w:pPr>
+        <w:pStyle w:val="NormalInd"/>
+        <w:ind w:left="1931"/>
+      </w:pPr>
+    </w:p>
+    <w:p>
+      <w:pPr>
+        <w:pStyle w:val="NormalInd"/>
+        <w:numPr>
+          <w:ilvl w:val="0"/>
+          <w:numId w:val="6"/>
+        </w:numPr>
+      </w:pPr>
+      <w:r>
+        <w:rPr>
+          <w:noProof/>
+          <w:lang w:eastAsia="es-EC"/>
+        </w:rPr>
+        <w:lastRenderedPageBreak/>
+        <w:drawing>
+          <wp:anchor distT="0" distB="0" distL="114300" distR="114300" simplePos="0" relativeHeight="251666432" behindDoc="0" locked="0" layoutInCell="1" allowOverlap="1" wp14:anchorId="2500BFCA" wp14:editId="14EEA07E">
+            <wp:simplePos x="0" y="0"/>
+            <wp:positionH relativeFrom="margin">
+              <wp:align>right</wp:align>
+            </wp:positionH>
+            <wp:positionV relativeFrom="paragraph">
+              <wp:posOffset>166370</wp:posOffset>
+            </wp:positionV>
+            <wp:extent cx="6095365" cy="3428643"/>
+            <wp:effectExtent l="0" t="0" r="635" b="635"/>
+            <wp:wrapTopAndBottom/>
+            <wp:docPr id="10" name="Imagen 10" descr="C:\Users\alejo\OneDrive\Escritorio\e40bfe2a-0f04-400a-b834-ac96eb0586f8.jpg"/>
+            <wp:cNvGraphicFramePr>
+              <a:graphicFrameLocks xmlns:a="http://schemas.openxmlformats.org/drawingml/2006/main" noChangeAspect="1"/>
+            </wp:cNvGraphicFramePr>
+            <a:graphic xmlns:a="http://schemas.openxmlformats.org/drawingml/2006/main">
+              <a:graphicData uri="http://schemas.openxmlformats.org/drawingml/2006/picture">
+                <pic:pic xmlns:pic="http://schemas.openxmlformats.org/drawingml/2006/picture">
+                  <pic:nvPicPr>
+                    <pic:cNvPr id="0" name="Picture 5" descr="C:\Users\alejo\OneDrive\Escritorio\e40bfe2a-0f04-400a-b834-ac96eb0586f8.jpg"/>
+                    <pic:cNvPicPr>
+                      <a:picLocks noChangeAspect="1" noChangeArrowheads="1"/>
+                    </pic:cNvPicPr>
+                  </pic:nvPicPr>
+                  <pic:blipFill>
+                    <a:blip r:embed="rId22" cstate="print">
+                      <a:extLst>
+                        <a:ext uri="{28A0092B-C50C-407E-A947-70E740481C1C}">
+                          <a14:useLocalDpi xmlns:a14="http://schemas.microsoft.com/office/drawing/2010/main" val="0"/>
+                        </a:ext>
+                      </a:extLst>
+                    </a:blip>
+                    <a:srcRect/>
+                    <a:stretch>
+                      <a:fillRect/>
+                    </a:stretch>
+                  </pic:blipFill>
+                  <pic:spPr bwMode="auto">
+                    <a:xfrm>
+                      <a:off x="0" y="0"/>
+                      <a:ext cx="6095365" cy="3428643"/>
+                    </a:xfrm>
+                    <a:prstGeom prst="rect">
+                      <a:avLst/>
+                    </a:prstGeom>
+                    <a:noFill/>
+                    <a:ln>
+                      <a:noFill/>
+                    </a:ln>
+                  </pic:spPr>
+                </pic:pic>
+              </a:graphicData>
+            </a:graphic>
+            <wp14:sizeRelH relativeFrom="page">
+              <wp14:pctWidth>0</wp14:pctWidth>
+            </wp14:sizeRelH>
+            <wp14:sizeRelV relativeFrom="page">
+              <wp14:pctHeight>0</wp14:pctHeight>
+            </wp14:sizeRelV>
+          </wp:anchor>
+        </w:drawing>
+      </w:r>
+      <w:r>
+        <w:t>Ingreso de Apellido</w:t>
+      </w:r>
+    </w:p>
+    <w:p>
+      <w:pPr>
+        <w:pStyle w:val="NormalInd"/>
+        <w:ind w:left="1931"/>
+      </w:pPr>
+      <w:r>
+        <w:t xml:space="preserve"> </w:t>
+      </w:r>
+    </w:p>
+    <w:p>
+      <w:pPr>
+        <w:pStyle w:val="NormalInd"/>
+      </w:pPr>
     </w:p>
     <w:p>
       <w:pPr>
         <w:pStyle w:val="Ttulo2"/>
-        <w:rPr>
-          <w:sz w:val="20"/>
-          <w:szCs w:val="20"/>
-        </w:rPr>
       </w:pPr>
       <w:bookmarkStart w:id="16" w:name="_Toc141602880"/>
       <w:r>
@@ -4949,6 +5420,7 @@
               <w:rPr>
                 <w:sz w:val="18"/>
               </w:rPr>
+              <w:lastRenderedPageBreak/>
               <w:t xml:space="preserve">Velar porque las necesidades planteadas sean </w:t>
             </w:r>
             <w:r>
@@ -4982,6 +5454,7 @@
               <w:rPr>
                 <w:sz w:val="18"/>
               </w:rPr>
+              <w:lastRenderedPageBreak/>
               <w:t>Alejandro Muñoz</w:t>
             </w:r>
           </w:p>
@@ -5029,7 +5502,6 @@
       </w:pPr>
       <w:bookmarkStart w:id="17" w:name="_Toc141602881"/>
       <w:r>
-        <w:lastRenderedPageBreak/>
         <w:t>Dependencias</w:t>
       </w:r>
       <w:bookmarkEnd w:id="17"/>
@@ -5847,7 +6319,7 @@
       </w:pPr>
     </w:p>
     <w:sectPr>
-      <w:footerReference w:type="default" r:id="rId19"/>
+      <w:footerReference w:type="default" r:id="rId23"/>
       <w:pgSz w:w="11907" w:h="16840" w:code="9"/>
       <w:pgMar w:top="1418" w:right="607" w:bottom="1418" w:left="1701" w:header="709" w:footer="709" w:gutter="0"/>
       <w:pgNumType w:start="1"/>
@@ -6225,7 +6697,7 @@
               <w:noProof/>
               <w:sz w:val="18"/>
             </w:rPr>
-            <w:t>6</w:t>
+            <w:t>8</w:t>
           </w:r>
           <w:r>
             <w:rPr>
@@ -6262,7 +6734,7 @@
               <w:rStyle w:val="Nmerodepgina"/>
               <w:noProof/>
             </w:rPr>
-            <w:t>9</w:t>
+            <w:t>11</w:t>
           </w:r>
           <w:r>
             <w:rPr>
@@ -6528,21 +7000,11 @@
         <w:bottom w:val="single" w:sz="4" w:space="1" w:color="auto"/>
       </w:pBdr>
     </w:pPr>
-    <w:r>
-      <w:fldChar w:fldCharType="begin"/>
-    </w:r>
-    <w:r>
-      <w:instrText>SUBJECT  \* MERGEFORMAT</w:instrText>
-    </w:r>
-    <w:r>
-      <w:fldChar w:fldCharType="separate"/>
-    </w:r>
-    <w:r>
-      <w:t>Desarrollo de Software-IST17J</w:t>
-    </w:r>
-    <w:r>
-      <w:fldChar w:fldCharType="end"/>
-    </w:r>
+    <w:fldSimple w:instr="SUBJECT  \* MERGEFORMAT">
+      <w:r>
+        <w:t>Desarrollo de Software-IST17J</w:t>
+      </w:r>
+    </w:fldSimple>
     <w:r>
       <w:tab/>
     </w:r>
@@ -8750,7 +9212,7 @@
 </file>
 
 <file path=customXml/itemProps1.xml><?xml version="1.0" encoding="utf-8"?>
-<ds:datastoreItem xmlns:ds="http://schemas.openxmlformats.org/officeDocument/2006/customXml" ds:itemID="{BF219572-552F-4DA9-B4A6-87AA86AB3A90}">
+<ds:datastoreItem xmlns:ds="http://schemas.openxmlformats.org/officeDocument/2006/customXml" ds:itemID="{CA6BCA86-2EF5-4D3D-B7E6-C7BE9F22D7C3}">
   <ds:schemaRefs>
     <ds:schemaRef ds:uri="http://schemas.openxmlformats.org/officeDocument/2006/bibliography"/>
   </ds:schemaRefs>

</xml_diff>